<commit_message>
Adding week two lessson note
</commit_message>
<xml_diff>
--- a/jss3/php_sql_week_2.docx
+++ b/jss3/php_sql_week_2.docx
@@ -57,15 +57,6 @@
           <w:szCs w:val="44"/>
         </w:rPr>
         <w:t>PHP AND SQL</w:t>
-      </w:r>
-      <w:r>
-        <w:rPr>
-          <w:rFonts w:ascii="Times New Roman" w:hAnsi="Times New Roman" w:cs="Times New Roman"/>
-          <w:b/>
-          <w:sz w:val="44"/>
-          <w:szCs w:val="44"/>
-        </w:rPr>
-        <w:t xml:space="preserve"> Class</w:t>
       </w:r>
     </w:p>
     <w:p>
@@ -1482,25 +1473,7 @@
           <w:sz w:val="28"/>
           <w:szCs w:val="28"/>
         </w:rPr>
-        <w:t xml:space="preserve">When the individual objects (Volvo, BMW, Toyota, etc.) are created, they inherit </w:t>
-      </w:r>
-      <w:proofErr w:type="gramStart"/>
-      <w:r>
-        <w:rPr>
-          <w:rFonts w:ascii="Times New Roman" w:eastAsia="Times New Roman" w:hAnsi="Times New Roman" w:cs="Times New Roman"/>
-          <w:sz w:val="28"/>
-          <w:szCs w:val="28"/>
-        </w:rPr>
-        <w:t>all</w:t>
-      </w:r>
-      <w:proofErr w:type="gramEnd"/>
-      <w:r>
-        <w:rPr>
-          <w:rFonts w:ascii="Times New Roman" w:eastAsia="Times New Roman" w:hAnsi="Times New Roman" w:cs="Times New Roman"/>
-          <w:sz w:val="28"/>
-          <w:szCs w:val="28"/>
-        </w:rPr>
-        <w:t xml:space="preserve"> the properties and behaviors from the class, but each object will have different values for the properties.</w:t>
+        <w:t>When the individual objects (Volvo, BMW, Toyota, etc.) are created, they inherit all the properties and behaviors from the class, but each object will have different values for the properties.</w:t>
       </w:r>
     </w:p>
     <w:p>
@@ -3949,7 +3922,16 @@
           <w:szCs w:val="40"/>
           <w:u w:val="single"/>
         </w:rPr>
-        <w:t>Recourses</w:t>
+        <w:t>Resourc</w:t>
+      </w:r>
+      <w:r>
+        <w:rPr>
+          <w:b/>
+          <w:sz w:val="40"/>
+          <w:szCs w:val="40"/>
+          <w:u w:val="single"/>
+        </w:rPr>
+        <w:t>es</w:t>
       </w:r>
       <w:r>
         <w:rPr>

</xml_diff>